<commit_message>
Update Kickstart My Chart Conclusion.docx
</commit_message>
<xml_diff>
--- a/Kickstart My Chart Conclusion.docx
+++ b/Kickstart My Chart Conclusion.docx
@@ -9,11 +9,19 @@
           <w:rFonts w:cstheme="minorHAnsi"/>
         </w:rPr>
       </w:pPr>
+      <w:proofErr w:type="spellStart"/>
       <w:r>
         <w:rPr>
           <w:rFonts w:cstheme="minorHAnsi"/>
         </w:rPr>
-        <w:t>Rashaye Harris</w:t>
+        <w:t>Rashaye</w:t>
+      </w:r>
+      <w:proofErr w:type="spellEnd"/>
+      <w:r>
+        <w:rPr>
+          <w:rFonts w:cstheme="minorHAnsi"/>
+        </w:rPr>
+        <w:t xml:space="preserve"> Harris</w:t>
       </w:r>
     </w:p>
     <w:p>
@@ -343,7 +351,19 @@
         <w:rPr>
           <w:rFonts w:eastAsia="Times New Roman" w:cstheme="minorHAnsi"/>
         </w:rPr>
-        <w:t xml:space="preserve"> that some of the campaigns were created and ended in different years. This can be an impact because each year can have an economical impact that would help the success or decline in each campaign reaching their funding goal. We can </w:t>
+        <w:t xml:space="preserve"> that some of the campaigns were created and ended in different years. This can be an impact because each year can have an </w:t>
+      </w:r>
+      <w:r>
+        <w:rPr>
+          <w:rFonts w:eastAsia="Times New Roman" w:cstheme="minorHAnsi"/>
+        </w:rPr>
+        <w:t>economic</w:t>
+      </w:r>
+      <w:r>
+        <w:rPr>
+          <w:rFonts w:eastAsia="Times New Roman" w:cstheme="minorHAnsi"/>
+        </w:rPr>
+        <w:t xml:space="preserve"> impact that would help the success or decline in each campaign reaching their funding goal. We can </w:t>
       </w:r>
       <w:r>
         <w:rPr>
@@ -656,6 +676,7 @@
     <w:lsdException w:name="HTML Sample" w:semiHidden="1" w:unhideWhenUsed="1"/>
     <w:lsdException w:name="HTML Typewriter" w:semiHidden="1" w:unhideWhenUsed="1"/>
     <w:lsdException w:name="HTML Variable" w:semiHidden="1" w:unhideWhenUsed="1"/>
+    <w:lsdException w:name="Normal Table" w:semiHidden="1" w:unhideWhenUsed="1"/>
     <w:lsdException w:name="annotation subject" w:semiHidden="1" w:unhideWhenUsed="1"/>
     <w:lsdException w:name="No List" w:semiHidden="1" w:unhideWhenUsed="1"/>
     <w:lsdException w:name="Outline List 1" w:semiHidden="1" w:unhideWhenUsed="1"/>
@@ -701,9 +722,11 @@
     <w:lsdException w:name="Table Subtle 1" w:semiHidden="1" w:unhideWhenUsed="1"/>
     <w:lsdException w:name="Table Subtle 2" w:semiHidden="1" w:unhideWhenUsed="1"/>
     <w:lsdException w:name="Table Web 1" w:semiHidden="1" w:unhideWhenUsed="1"/>
+    <w:lsdException w:name="Table Web 2" w:semiHidden="1" w:unhideWhenUsed="1"/>
     <w:lsdException w:name="Table Web 3" w:semiHidden="1" w:unhideWhenUsed="1"/>
     <w:lsdException w:name="Balloon Text" w:semiHidden="1" w:unhideWhenUsed="1"/>
     <w:lsdException w:name="Table Grid" w:uiPriority="39"/>
+    <w:lsdException w:name="Table Theme" w:semiHidden="1" w:unhideWhenUsed="1"/>
     <w:lsdException w:name="Placeholder Text" w:semiHidden="1"/>
     <w:lsdException w:name="No Spacing" w:uiPriority="1" w:qFormat="1"/>
     <w:lsdException w:name="Light Shading" w:uiPriority="60"/>

</xml_diff>

<commit_message>
Added the "Outcomes Based on Goals" chart for the bonus portion of the homework assignment
</commit_message>
<xml_diff>
--- a/Kickstart My Chart Conclusion.docx
+++ b/Kickstart My Chart Conclusion.docx
@@ -95,7 +95,43 @@
           <w:sz w:val="22"/>
           <w:szCs w:val="22"/>
         </w:rPr>
-        <w:t>Getting funded on Kickstarter requires meeting or exceeding the project's initial goal, so many organizations spend months looking through past projects in an attempt to discover some trick for finding success. For this week's homework, you will organize and analyze a database of 4,000 past projects in order to uncover any hidden trends.</w:t>
+        <w:t xml:space="preserve">Getting funded on Kickstarter requires meeting or exceeding the project's initial goal, so many organizations spend months looking through past projects </w:t>
+      </w:r>
+      <w:proofErr w:type="gramStart"/>
+      <w:r>
+        <w:rPr>
+          <w:rFonts w:asciiTheme="minorHAnsi" w:hAnsiTheme="minorHAnsi" w:cstheme="minorHAnsi"/>
+          <w:sz w:val="22"/>
+          <w:szCs w:val="22"/>
+        </w:rPr>
+        <w:t>in an attempt to</w:t>
+      </w:r>
+      <w:proofErr w:type="gramEnd"/>
+      <w:r>
+        <w:rPr>
+          <w:rFonts w:asciiTheme="minorHAnsi" w:hAnsiTheme="minorHAnsi" w:cstheme="minorHAnsi"/>
+          <w:sz w:val="22"/>
+          <w:szCs w:val="22"/>
+        </w:rPr>
+        <w:t xml:space="preserve"> discover some trick for finding success. For this week's homework, you will organize and analyze a database of 4,000 past projects </w:t>
+      </w:r>
+      <w:proofErr w:type="gramStart"/>
+      <w:r>
+        <w:rPr>
+          <w:rFonts w:asciiTheme="minorHAnsi" w:hAnsiTheme="minorHAnsi" w:cstheme="minorHAnsi"/>
+          <w:sz w:val="22"/>
+          <w:szCs w:val="22"/>
+        </w:rPr>
+        <w:t>in order to</w:t>
+      </w:r>
+      <w:proofErr w:type="gramEnd"/>
+      <w:r>
+        <w:rPr>
+          <w:rFonts w:asciiTheme="minorHAnsi" w:hAnsiTheme="minorHAnsi" w:cstheme="minorHAnsi"/>
+          <w:sz w:val="22"/>
+          <w:szCs w:val="22"/>
+        </w:rPr>
+        <w:t xml:space="preserve"> uncover any hidden trends.</w:t>
       </w:r>
     </w:p>
     <w:p>
@@ -416,6 +452,62 @@
         </w:rPr>
         <w:t>If we want to be more specific in the success rate of each category, we can create pie charts to see which sub-category had the most impact for the success of the parent category. Pie charts can be a great visual to show the greatest contribution of each sub-category in a quick and easy way. We could also use a scatter plot to show the correlation of success rate for each category or sub-category for the year.</w:t>
       </w:r>
+    </w:p>
+    <w:p>
+      <w:pPr>
+        <w:spacing w:before="100" w:beforeAutospacing="1" w:after="100" w:afterAutospacing="1" w:line="240" w:lineRule="auto"/>
+        <w:ind w:left="720"/>
+        <w:rPr>
+          <w:rFonts w:eastAsia="Times New Roman" w:cstheme="minorHAnsi"/>
+          <w:b/>
+          <w:bCs/>
+          <w:u w:val="single"/>
+        </w:rPr>
+      </w:pPr>
+      <w:r>
+        <w:rPr>
+          <w:rFonts w:eastAsia="Times New Roman" w:cstheme="minorHAnsi"/>
+          <w:b/>
+          <w:bCs/>
+          <w:u w:val="single"/>
+        </w:rPr>
+        <w:lastRenderedPageBreak/>
+        <w:t>Bonus: Outcomes Based on Goals</w:t>
+      </w:r>
+    </w:p>
+    <w:p>
+      <w:pPr>
+        <w:pStyle w:val="NoSpacing"/>
+      </w:pPr>
+      <w:r>
+        <w:rPr>
+          <w:noProof/>
+        </w:rPr>
+        <w:drawing>
+          <wp:inline distT="0" distB="0" distL="0" distR="0" wp14:anchorId="3C36A430" wp14:editId="071BE375">
+            <wp:extent cx="5943600" cy="3566160"/>
+            <wp:effectExtent l="0" t="0" r="0" b="15240"/>
+            <wp:docPr id="2" name="Chart 2">
+              <a:extLst xmlns:a="http://schemas.openxmlformats.org/drawingml/2006/main">
+                <a:ext uri="{FF2B5EF4-FFF2-40B4-BE49-F238E27FC236}">
+                  <a16:creationId xmlns:a16="http://schemas.microsoft.com/office/drawing/2014/main" id="{880729B0-922E-48C0-BF77-9E8969CC9A1B}"/>
+                </a:ext>
+              </a:extLst>
+            </wp:docPr>
+            <wp:cNvGraphicFramePr/>
+            <a:graphic xmlns:a="http://schemas.openxmlformats.org/drawingml/2006/main">
+              <a:graphicData uri="http://schemas.openxmlformats.org/drawingml/2006/chart">
+                <c:chart xmlns:c="http://schemas.openxmlformats.org/drawingml/2006/chart" xmlns:r="http://schemas.openxmlformats.org/officeDocument/2006/relationships" r:id="rId9"/>
+              </a:graphicData>
+            </a:graphic>
+          </wp:inline>
+        </w:drawing>
+      </w:r>
+    </w:p>
+    <w:p>
+      <w:pPr>
+        <w:pStyle w:val="NoSpacing"/>
+      </w:pPr>
     </w:p>
     <w:p>
       <w:pPr>
@@ -6953,6 +7045,652 @@
 </c:chartSpace>
 </file>
 
+<file path=word/charts/chart4.xml><?xml version="1.0" encoding="utf-8"?>
+<c:chartSpace xmlns:c="http://schemas.openxmlformats.org/drawingml/2006/chart" xmlns:a="http://schemas.openxmlformats.org/drawingml/2006/main" xmlns:r="http://schemas.openxmlformats.org/officeDocument/2006/relationships" xmlns:c16r2="http://schemas.microsoft.com/office/drawing/2015/06/chart">
+  <c:date1904 val="0"/>
+  <c:lang val="en-US"/>
+  <c:roundedCorners val="0"/>
+  <mc:AlternateContent xmlns:mc="http://schemas.openxmlformats.org/markup-compatibility/2006">
+    <mc:Choice xmlns:c14="http://schemas.microsoft.com/office/drawing/2007/8/2/chart" Requires="c14">
+      <c14:style val="102"/>
+    </mc:Choice>
+    <mc:Fallback>
+      <c:style val="2"/>
+    </mc:Fallback>
+  </mc:AlternateContent>
+  <c:chart>
+    <c:title>
+      <c:tx>
+        <c:rich>
+          <a:bodyPr rot="0" spcFirstLastPara="1" vertOverflow="ellipsis" vert="horz" wrap="square" anchor="ctr" anchorCtr="1"/>
+          <a:lstStyle/>
+          <a:p>
+            <a:pPr>
+              <a:defRPr sz="1400" b="0" i="0" u="none" strike="noStrike" kern="1200" spc="0" baseline="0">
+                <a:solidFill>
+                  <a:schemeClr val="tx1">
+                    <a:lumMod val="65000"/>
+                    <a:lumOff val="35000"/>
+                  </a:schemeClr>
+                </a:solidFill>
+                <a:latin typeface="+mn-lt"/>
+                <a:ea typeface="+mn-ea"/>
+                <a:cs typeface="+mn-cs"/>
+              </a:defRPr>
+            </a:pPr>
+            <a:r>
+              <a:rPr lang="en-US"/>
+              <a:t>Outcome</a:t>
+            </a:r>
+            <a:r>
+              <a:rPr lang="en-US" baseline="0"/>
+              <a:t> Based on Goal</a:t>
+            </a:r>
+            <a:endParaRPr lang="en-US"/>
+          </a:p>
+        </c:rich>
+      </c:tx>
+      <c:overlay val="0"/>
+      <c:spPr>
+        <a:noFill/>
+        <a:ln>
+          <a:noFill/>
+        </a:ln>
+        <a:effectLst/>
+      </c:spPr>
+      <c:txPr>
+        <a:bodyPr rot="0" spcFirstLastPara="1" vertOverflow="ellipsis" vert="horz" wrap="square" anchor="ctr" anchorCtr="1"/>
+        <a:lstStyle/>
+        <a:p>
+          <a:pPr>
+            <a:defRPr sz="1400" b="0" i="0" u="none" strike="noStrike" kern="1200" spc="0" baseline="0">
+              <a:solidFill>
+                <a:schemeClr val="tx1">
+                  <a:lumMod val="65000"/>
+                  <a:lumOff val="35000"/>
+                </a:schemeClr>
+              </a:solidFill>
+              <a:latin typeface="+mn-lt"/>
+              <a:ea typeface="+mn-ea"/>
+              <a:cs typeface="+mn-cs"/>
+            </a:defRPr>
+          </a:pPr>
+          <a:endParaRPr lang="en-US"/>
+        </a:p>
+      </c:txPr>
+    </c:title>
+    <c:autoTitleDeleted val="0"/>
+    <c:plotArea>
+      <c:layout/>
+      <c:lineChart>
+        <c:grouping val="standard"/>
+        <c:varyColors val="0"/>
+        <c:ser>
+          <c:idx val="0"/>
+          <c:order val="0"/>
+          <c:tx>
+            <c:strRef>
+              <c:f>'Outcomes Based on Goals'!$F$1</c:f>
+              <c:strCache>
+                <c:ptCount val="1"/>
+                <c:pt idx="0">
+                  <c:v>Percentage Successful</c:v>
+                </c:pt>
+              </c:strCache>
+            </c:strRef>
+          </c:tx>
+          <c:spPr>
+            <a:ln w="28575" cap="rnd">
+              <a:solidFill>
+                <a:schemeClr val="accent1"/>
+              </a:solidFill>
+              <a:round/>
+            </a:ln>
+            <a:effectLst/>
+          </c:spPr>
+          <c:marker>
+            <c:symbol val="none"/>
+          </c:marker>
+          <c:cat>
+            <c:strRef>
+              <c:f>'Outcomes Based on Goals'!$A$2:$A$13</c:f>
+              <c:strCache>
+                <c:ptCount val="12"/>
+                <c:pt idx="0">
+                  <c:v>Less than 1000</c:v>
+                </c:pt>
+                <c:pt idx="1">
+                  <c:v>1000 to 4999</c:v>
+                </c:pt>
+                <c:pt idx="2">
+                  <c:v>5000 to 9999</c:v>
+                </c:pt>
+                <c:pt idx="3">
+                  <c:v>10000 to 14999</c:v>
+                </c:pt>
+                <c:pt idx="4">
+                  <c:v>15000 to 19999</c:v>
+                </c:pt>
+                <c:pt idx="5">
+                  <c:v>20000 to 24999</c:v>
+                </c:pt>
+                <c:pt idx="6">
+                  <c:v>25000 to 29999</c:v>
+                </c:pt>
+                <c:pt idx="7">
+                  <c:v>30000 to 34999</c:v>
+                </c:pt>
+                <c:pt idx="8">
+                  <c:v>35000 to 39999</c:v>
+                </c:pt>
+                <c:pt idx="9">
+                  <c:v>40000 to 44999</c:v>
+                </c:pt>
+                <c:pt idx="10">
+                  <c:v>45000 to 49999</c:v>
+                </c:pt>
+                <c:pt idx="11">
+                  <c:v>Greater than or equal to 50000</c:v>
+                </c:pt>
+              </c:strCache>
+            </c:strRef>
+          </c:cat>
+          <c:val>
+            <c:numRef>
+              <c:f>'Outcomes Based on Goals'!$F$2:$F$13</c:f>
+              <c:numCache>
+                <c:formatCode>0%</c:formatCode>
+                <c:ptCount val="12"/>
+                <c:pt idx="0">
+                  <c:v>0.71081677704194257</c:v>
+                </c:pt>
+                <c:pt idx="1">
+                  <c:v>0.66005665722379603</c:v>
+                </c:pt>
+                <c:pt idx="2">
+                  <c:v>0.53212290502793291</c:v>
+                </c:pt>
+                <c:pt idx="3">
+                  <c:v>0.47727272727272729</c:v>
+                </c:pt>
+                <c:pt idx="4">
+                  <c:v>0.46766169154228854</c:v>
+                </c:pt>
+                <c:pt idx="5">
+                  <c:v>0.41891891891891891</c:v>
+                </c:pt>
+                <c:pt idx="6">
+                  <c:v>0.40145985401459855</c:v>
+                </c:pt>
+                <c:pt idx="7">
+                  <c:v>0.3902439024390244</c:v>
+                </c:pt>
+                <c:pt idx="8">
+                  <c:v>0.47272727272727272</c:v>
+                </c:pt>
+                <c:pt idx="9">
+                  <c:v>0.48837209302325579</c:v>
+                </c:pt>
+                <c:pt idx="10">
+                  <c:v>0.2857142857142857</c:v>
+                </c:pt>
+                <c:pt idx="11">
+                  <c:v>0.19369369369369369</c:v>
+                </c:pt>
+              </c:numCache>
+            </c:numRef>
+          </c:val>
+          <c:smooth val="0"/>
+          <c:extLst>
+            <c:ext xmlns:c16="http://schemas.microsoft.com/office/drawing/2014/chart" uri="{C3380CC4-5D6E-409C-BE32-E72D297353CC}">
+              <c16:uniqueId val="{00000000-F746-41D8-8645-CC029E718E14}"/>
+            </c:ext>
+          </c:extLst>
+        </c:ser>
+        <c:ser>
+          <c:idx val="1"/>
+          <c:order val="1"/>
+          <c:tx>
+            <c:strRef>
+              <c:f>'Outcomes Based on Goals'!$G$1</c:f>
+              <c:strCache>
+                <c:ptCount val="1"/>
+                <c:pt idx="0">
+                  <c:v>Percentage Failed</c:v>
+                </c:pt>
+              </c:strCache>
+            </c:strRef>
+          </c:tx>
+          <c:spPr>
+            <a:ln w="28575" cap="rnd">
+              <a:solidFill>
+                <a:schemeClr val="accent2"/>
+              </a:solidFill>
+              <a:round/>
+            </a:ln>
+            <a:effectLst/>
+          </c:spPr>
+          <c:marker>
+            <c:symbol val="none"/>
+          </c:marker>
+          <c:cat>
+            <c:strRef>
+              <c:f>'Outcomes Based on Goals'!$A$2:$A$13</c:f>
+              <c:strCache>
+                <c:ptCount val="12"/>
+                <c:pt idx="0">
+                  <c:v>Less than 1000</c:v>
+                </c:pt>
+                <c:pt idx="1">
+                  <c:v>1000 to 4999</c:v>
+                </c:pt>
+                <c:pt idx="2">
+                  <c:v>5000 to 9999</c:v>
+                </c:pt>
+                <c:pt idx="3">
+                  <c:v>10000 to 14999</c:v>
+                </c:pt>
+                <c:pt idx="4">
+                  <c:v>15000 to 19999</c:v>
+                </c:pt>
+                <c:pt idx="5">
+                  <c:v>20000 to 24999</c:v>
+                </c:pt>
+                <c:pt idx="6">
+                  <c:v>25000 to 29999</c:v>
+                </c:pt>
+                <c:pt idx="7">
+                  <c:v>30000 to 34999</c:v>
+                </c:pt>
+                <c:pt idx="8">
+                  <c:v>35000 to 39999</c:v>
+                </c:pt>
+                <c:pt idx="9">
+                  <c:v>40000 to 44999</c:v>
+                </c:pt>
+                <c:pt idx="10">
+                  <c:v>45000 to 49999</c:v>
+                </c:pt>
+                <c:pt idx="11">
+                  <c:v>Greater than or equal to 50000</c:v>
+                </c:pt>
+              </c:strCache>
+            </c:strRef>
+          </c:cat>
+          <c:val>
+            <c:numRef>
+              <c:f>'Outcomes Based on Goals'!$G$2:$G$13</c:f>
+              <c:numCache>
+                <c:formatCode>0%</c:formatCode>
+                <c:ptCount val="12"/>
+                <c:pt idx="0">
+                  <c:v>0.24944812362030905</c:v>
+                </c:pt>
+                <c:pt idx="1">
+                  <c:v>0.29745042492917845</c:v>
+                </c:pt>
+                <c:pt idx="2">
+                  <c:v>0.39525139664804471</c:v>
+                </c:pt>
+                <c:pt idx="3">
+                  <c:v>0.40909090909090912</c:v>
+                </c:pt>
+                <c:pt idx="4">
+                  <c:v>0.44776119402985076</c:v>
+                </c:pt>
+                <c:pt idx="5">
+                  <c:v>0.48648648648648651</c:v>
+                </c:pt>
+                <c:pt idx="6">
+                  <c:v>0.46715328467153283</c:v>
+                </c:pt>
+                <c:pt idx="7">
+                  <c:v>0.45121951219512196</c:v>
+                </c:pt>
+                <c:pt idx="8">
+                  <c:v>0.4</c:v>
+                </c:pt>
+                <c:pt idx="9">
+                  <c:v>0.37209302325581395</c:v>
+                </c:pt>
+                <c:pt idx="10">
+                  <c:v>0.52380952380952384</c:v>
+                </c:pt>
+                <c:pt idx="11">
+                  <c:v>0.58108108108108103</c:v>
+                </c:pt>
+              </c:numCache>
+            </c:numRef>
+          </c:val>
+          <c:smooth val="0"/>
+          <c:extLst>
+            <c:ext xmlns:c16="http://schemas.microsoft.com/office/drawing/2014/chart" uri="{C3380CC4-5D6E-409C-BE32-E72D297353CC}">
+              <c16:uniqueId val="{00000001-F746-41D8-8645-CC029E718E14}"/>
+            </c:ext>
+          </c:extLst>
+        </c:ser>
+        <c:ser>
+          <c:idx val="2"/>
+          <c:order val="2"/>
+          <c:tx>
+            <c:strRef>
+              <c:f>'Outcomes Based on Goals'!$H$1</c:f>
+              <c:strCache>
+                <c:ptCount val="1"/>
+                <c:pt idx="0">
+                  <c:v>Percentage Canceled</c:v>
+                </c:pt>
+              </c:strCache>
+            </c:strRef>
+          </c:tx>
+          <c:spPr>
+            <a:ln w="28575" cap="rnd">
+              <a:solidFill>
+                <a:schemeClr val="accent3"/>
+              </a:solidFill>
+              <a:round/>
+            </a:ln>
+            <a:effectLst/>
+          </c:spPr>
+          <c:marker>
+            <c:symbol val="none"/>
+          </c:marker>
+          <c:cat>
+            <c:strRef>
+              <c:f>'Outcomes Based on Goals'!$A$2:$A$13</c:f>
+              <c:strCache>
+                <c:ptCount val="12"/>
+                <c:pt idx="0">
+                  <c:v>Less than 1000</c:v>
+                </c:pt>
+                <c:pt idx="1">
+                  <c:v>1000 to 4999</c:v>
+                </c:pt>
+                <c:pt idx="2">
+                  <c:v>5000 to 9999</c:v>
+                </c:pt>
+                <c:pt idx="3">
+                  <c:v>10000 to 14999</c:v>
+                </c:pt>
+                <c:pt idx="4">
+                  <c:v>15000 to 19999</c:v>
+                </c:pt>
+                <c:pt idx="5">
+                  <c:v>20000 to 24999</c:v>
+                </c:pt>
+                <c:pt idx="6">
+                  <c:v>25000 to 29999</c:v>
+                </c:pt>
+                <c:pt idx="7">
+                  <c:v>30000 to 34999</c:v>
+                </c:pt>
+                <c:pt idx="8">
+                  <c:v>35000 to 39999</c:v>
+                </c:pt>
+                <c:pt idx="9">
+                  <c:v>40000 to 44999</c:v>
+                </c:pt>
+                <c:pt idx="10">
+                  <c:v>45000 to 49999</c:v>
+                </c:pt>
+                <c:pt idx="11">
+                  <c:v>Greater than or equal to 50000</c:v>
+                </c:pt>
+              </c:strCache>
+            </c:strRef>
+          </c:cat>
+          <c:val>
+            <c:numRef>
+              <c:f>'Outcomes Based on Goals'!$H$2:$H$13</c:f>
+              <c:numCache>
+                <c:formatCode>0%</c:formatCode>
+                <c:ptCount val="12"/>
+                <c:pt idx="0">
+                  <c:v>3.9735099337748346E-2</c:v>
+                </c:pt>
+                <c:pt idx="1">
+                  <c:v>4.2492917847025496E-2</c:v>
+                </c:pt>
+                <c:pt idx="2">
+                  <c:v>7.2625698324022353E-2</c:v>
+                </c:pt>
+                <c:pt idx="3">
+                  <c:v>0.11363636363636363</c:v>
+                </c:pt>
+                <c:pt idx="4">
+                  <c:v>8.45771144278607E-2</c:v>
+                </c:pt>
+                <c:pt idx="5">
+                  <c:v>9.45945945945946E-2</c:v>
+                </c:pt>
+                <c:pt idx="6">
+                  <c:v>0.13138686131386862</c:v>
+                </c:pt>
+                <c:pt idx="7">
+                  <c:v>0.15853658536585366</c:v>
+                </c:pt>
+                <c:pt idx="8">
+                  <c:v>0.12727272727272726</c:v>
+                </c:pt>
+                <c:pt idx="9">
+                  <c:v>0.13953488372093023</c:v>
+                </c:pt>
+                <c:pt idx="10">
+                  <c:v>0.19047619047619047</c:v>
+                </c:pt>
+                <c:pt idx="11">
+                  <c:v>0.22522522522522523</c:v>
+                </c:pt>
+              </c:numCache>
+            </c:numRef>
+          </c:val>
+          <c:smooth val="0"/>
+          <c:extLst>
+            <c:ext xmlns:c16="http://schemas.microsoft.com/office/drawing/2014/chart" uri="{C3380CC4-5D6E-409C-BE32-E72D297353CC}">
+              <c16:uniqueId val="{00000002-F746-41D8-8645-CC029E718E14}"/>
+            </c:ext>
+          </c:extLst>
+        </c:ser>
+        <c:dLbls>
+          <c:showLegendKey val="0"/>
+          <c:showVal val="0"/>
+          <c:showCatName val="0"/>
+          <c:showSerName val="0"/>
+          <c:showPercent val="0"/>
+          <c:showBubbleSize val="0"/>
+        </c:dLbls>
+        <c:smooth val="0"/>
+        <c:axId val="456870624"/>
+        <c:axId val="456876864"/>
+      </c:lineChart>
+      <c:catAx>
+        <c:axId val="456870624"/>
+        <c:scaling>
+          <c:orientation val="minMax"/>
+        </c:scaling>
+        <c:delete val="0"/>
+        <c:axPos val="b"/>
+        <c:numFmt formatCode="General" sourceLinked="1"/>
+        <c:majorTickMark val="none"/>
+        <c:minorTickMark val="none"/>
+        <c:tickLblPos val="nextTo"/>
+        <c:spPr>
+          <a:noFill/>
+          <a:ln w="9525" cap="flat" cmpd="sng" algn="ctr">
+            <a:solidFill>
+              <a:schemeClr val="tx1">
+                <a:lumMod val="15000"/>
+                <a:lumOff val="85000"/>
+              </a:schemeClr>
+            </a:solidFill>
+            <a:round/>
+          </a:ln>
+          <a:effectLst/>
+        </c:spPr>
+        <c:txPr>
+          <a:bodyPr rot="-60000000" spcFirstLastPara="1" vertOverflow="ellipsis" vert="horz" wrap="square" anchor="ctr" anchorCtr="1"/>
+          <a:lstStyle/>
+          <a:p>
+            <a:pPr>
+              <a:defRPr sz="900" b="0" i="0" u="none" strike="noStrike" kern="1200" baseline="0">
+                <a:solidFill>
+                  <a:schemeClr val="tx1">
+                    <a:lumMod val="65000"/>
+                    <a:lumOff val="35000"/>
+                  </a:schemeClr>
+                </a:solidFill>
+                <a:latin typeface="+mn-lt"/>
+                <a:ea typeface="+mn-ea"/>
+                <a:cs typeface="+mn-cs"/>
+              </a:defRPr>
+            </a:pPr>
+            <a:endParaRPr lang="en-US"/>
+          </a:p>
+        </c:txPr>
+        <c:crossAx val="456876864"/>
+        <c:crosses val="autoZero"/>
+        <c:auto val="1"/>
+        <c:lblAlgn val="ctr"/>
+        <c:lblOffset val="100"/>
+        <c:noMultiLvlLbl val="0"/>
+      </c:catAx>
+      <c:valAx>
+        <c:axId val="456876864"/>
+        <c:scaling>
+          <c:orientation val="minMax"/>
+        </c:scaling>
+        <c:delete val="0"/>
+        <c:axPos val="l"/>
+        <c:majorGridlines>
+          <c:spPr>
+            <a:ln w="9525" cap="flat" cmpd="sng" algn="ctr">
+              <a:solidFill>
+                <a:schemeClr val="tx1">
+                  <a:lumMod val="15000"/>
+                  <a:lumOff val="85000"/>
+                </a:schemeClr>
+              </a:solidFill>
+              <a:round/>
+            </a:ln>
+            <a:effectLst/>
+          </c:spPr>
+        </c:majorGridlines>
+        <c:numFmt formatCode="0%" sourceLinked="1"/>
+        <c:majorTickMark val="none"/>
+        <c:minorTickMark val="none"/>
+        <c:tickLblPos val="nextTo"/>
+        <c:spPr>
+          <a:noFill/>
+          <a:ln>
+            <a:noFill/>
+          </a:ln>
+          <a:effectLst/>
+        </c:spPr>
+        <c:txPr>
+          <a:bodyPr rot="-60000000" spcFirstLastPara="1" vertOverflow="ellipsis" vert="horz" wrap="square" anchor="ctr" anchorCtr="1"/>
+          <a:lstStyle/>
+          <a:p>
+            <a:pPr>
+              <a:defRPr sz="900" b="0" i="0" u="none" strike="noStrike" kern="1200" baseline="0">
+                <a:solidFill>
+                  <a:schemeClr val="tx1">
+                    <a:lumMod val="65000"/>
+                    <a:lumOff val="35000"/>
+                  </a:schemeClr>
+                </a:solidFill>
+                <a:latin typeface="+mn-lt"/>
+                <a:ea typeface="+mn-ea"/>
+                <a:cs typeface="+mn-cs"/>
+              </a:defRPr>
+            </a:pPr>
+            <a:endParaRPr lang="en-US"/>
+          </a:p>
+        </c:txPr>
+        <c:crossAx val="456870624"/>
+        <c:crosses val="autoZero"/>
+        <c:crossBetween val="between"/>
+      </c:valAx>
+      <c:spPr>
+        <a:noFill/>
+        <a:ln>
+          <a:noFill/>
+        </a:ln>
+        <a:effectLst/>
+      </c:spPr>
+    </c:plotArea>
+    <c:legend>
+      <c:legendPos val="b"/>
+      <c:overlay val="0"/>
+      <c:spPr>
+        <a:noFill/>
+        <a:ln>
+          <a:noFill/>
+        </a:ln>
+        <a:effectLst/>
+      </c:spPr>
+      <c:txPr>
+        <a:bodyPr rot="0" spcFirstLastPara="1" vertOverflow="ellipsis" vert="horz" wrap="square" anchor="ctr" anchorCtr="1"/>
+        <a:lstStyle/>
+        <a:p>
+          <a:pPr>
+            <a:defRPr sz="900" b="0" i="0" u="none" strike="noStrike" kern="1200" baseline="0">
+              <a:solidFill>
+                <a:schemeClr val="tx1">
+                  <a:lumMod val="65000"/>
+                  <a:lumOff val="35000"/>
+                </a:schemeClr>
+              </a:solidFill>
+              <a:latin typeface="+mn-lt"/>
+              <a:ea typeface="+mn-ea"/>
+              <a:cs typeface="+mn-cs"/>
+            </a:defRPr>
+          </a:pPr>
+          <a:endParaRPr lang="en-US"/>
+        </a:p>
+      </c:txPr>
+    </c:legend>
+    <c:plotVisOnly val="1"/>
+    <c:dispBlanksAs val="gap"/>
+    <c:extLst>
+      <c:ext xmlns:c16r3="http://schemas.microsoft.com/office/drawing/2017/03/chart" uri="{56B9EC1D-385E-4148-901F-78D8002777C0}">
+        <c16r3:dataDisplayOptions16>
+          <c16r3:dispNaAsBlank val="1"/>
+        </c16r3:dataDisplayOptions16>
+      </c:ext>
+    </c:extLst>
+    <c:showDLblsOverMax val="0"/>
+  </c:chart>
+  <c:spPr>
+    <a:solidFill>
+      <a:schemeClr val="bg1"/>
+    </a:solidFill>
+    <a:ln w="9525" cap="flat" cmpd="sng" algn="ctr">
+      <a:solidFill>
+        <a:schemeClr val="tx1">
+          <a:lumMod val="15000"/>
+          <a:lumOff val="85000"/>
+        </a:schemeClr>
+      </a:solidFill>
+      <a:round/>
+    </a:ln>
+    <a:effectLst/>
+  </c:spPr>
+  <c:txPr>
+    <a:bodyPr/>
+    <a:lstStyle/>
+    <a:p>
+      <a:pPr>
+        <a:defRPr/>
+      </a:pPr>
+      <a:endParaRPr lang="en-US"/>
+    </a:p>
+  </c:txPr>
+  <c:externalData r:id="rId3">
+    <c:autoUpdate val="0"/>
+  </c:externalData>
+</c:chartSpace>
+</file>
+
 <file path=word/charts/colors1.xml><?xml version="1.0" encoding="utf-8"?>
 <cs:colorStyle xmlns:cs="http://schemas.microsoft.com/office/drawing/2012/chartStyle" xmlns:a="http://schemas.openxmlformats.org/drawingml/2006/main" meth="cycle" id="10">
   <a:schemeClr val="accent1"/>
@@ -7073,6 +7811,46 @@
 </cs:colorStyle>
 </file>
 
+<file path=word/charts/colors4.xml><?xml version="1.0" encoding="utf-8"?>
+<cs:colorStyle xmlns:cs="http://schemas.microsoft.com/office/drawing/2012/chartStyle" xmlns:a="http://schemas.openxmlformats.org/drawingml/2006/main" meth="cycle" id="10">
+  <a:schemeClr val="accent1"/>
+  <a:schemeClr val="accent2"/>
+  <a:schemeClr val="accent3"/>
+  <a:schemeClr val="accent4"/>
+  <a:schemeClr val="accent5"/>
+  <a:schemeClr val="accent6"/>
+  <cs:variation/>
+  <cs:variation>
+    <a:lumMod val="60000"/>
+  </cs:variation>
+  <cs:variation>
+    <a:lumMod val="80000"/>
+    <a:lumOff val="20000"/>
+  </cs:variation>
+  <cs:variation>
+    <a:lumMod val="80000"/>
+  </cs:variation>
+  <cs:variation>
+    <a:lumMod val="60000"/>
+    <a:lumOff val="40000"/>
+  </cs:variation>
+  <cs:variation>
+    <a:lumMod val="50000"/>
+  </cs:variation>
+  <cs:variation>
+    <a:lumMod val="70000"/>
+    <a:lumOff val="30000"/>
+  </cs:variation>
+  <cs:variation>
+    <a:lumMod val="70000"/>
+  </cs:variation>
+  <cs:variation>
+    <a:lumMod val="50000"/>
+    <a:lumOff val="50000"/>
+  </cs:variation>
+</cs:colorStyle>
+</file>
+
 <file path=word/charts/style1.xml><?xml version="1.0" encoding="utf-8"?>
 <cs:chartStyle xmlns:cs="http://schemas.microsoft.com/office/drawing/2012/chartStyle" xmlns:a="http://schemas.openxmlformats.org/drawingml/2006/main" id="201">
   <cs:axisTitle>
@@ -8229,6 +9007,522 @@
       <a:schemeClr val="tx1"/>
     </cs:fontRef>
     <cs:spPr>
+      <a:ln w="9525">
+        <a:solidFill>
+          <a:schemeClr val="phClr"/>
+        </a:solidFill>
+      </a:ln>
+    </cs:spPr>
+  </cs:dataPointMarker>
+  <cs:dataPointMarkerLayout symbol="circle" size="5"/>
+  <cs:dataPointWireframe>
+    <cs:lnRef idx="0">
+      <cs:styleClr val="auto"/>
+    </cs:lnRef>
+    <cs:fillRef idx="1"/>
+    <cs:effectRef idx="0"/>
+    <cs:fontRef idx="minor">
+      <a:schemeClr val="tx1"/>
+    </cs:fontRef>
+    <cs:spPr>
+      <a:ln w="9525" cap="rnd">
+        <a:solidFill>
+          <a:schemeClr val="phClr"/>
+        </a:solidFill>
+        <a:round/>
+      </a:ln>
+    </cs:spPr>
+  </cs:dataPointWireframe>
+  <cs:dataTable>
+    <cs:lnRef idx="0"/>
+    <cs:fillRef idx="0"/>
+    <cs:effectRef idx="0"/>
+    <cs:fontRef idx="minor">
+      <a:schemeClr val="tx1">
+        <a:lumMod val="65000"/>
+        <a:lumOff val="35000"/>
+      </a:schemeClr>
+    </cs:fontRef>
+    <cs:spPr>
+      <a:noFill/>
+      <a:ln w="9525" cap="flat" cmpd="sng" algn="ctr">
+        <a:solidFill>
+          <a:schemeClr val="tx1">
+            <a:lumMod val="15000"/>
+            <a:lumOff val="85000"/>
+          </a:schemeClr>
+        </a:solidFill>
+        <a:round/>
+      </a:ln>
+    </cs:spPr>
+    <cs:defRPr sz="900" kern="1200"/>
+  </cs:dataTable>
+  <cs:downBar>
+    <cs:lnRef idx="0"/>
+    <cs:fillRef idx="0"/>
+    <cs:effectRef idx="0"/>
+    <cs:fontRef idx="minor">
+      <a:schemeClr val="dk1"/>
+    </cs:fontRef>
+    <cs:spPr>
+      <a:solidFill>
+        <a:schemeClr val="dk1">
+          <a:lumMod val="65000"/>
+          <a:lumOff val="35000"/>
+        </a:schemeClr>
+      </a:solidFill>
+      <a:ln w="9525">
+        <a:solidFill>
+          <a:schemeClr val="tx1">
+            <a:lumMod val="65000"/>
+            <a:lumOff val="35000"/>
+          </a:schemeClr>
+        </a:solidFill>
+      </a:ln>
+    </cs:spPr>
+  </cs:downBar>
+  <cs:dropLine>
+    <cs:lnRef idx="0"/>
+    <cs:fillRef idx="0"/>
+    <cs:effectRef idx="0"/>
+    <cs:fontRef idx="minor">
+      <a:schemeClr val="tx1"/>
+    </cs:fontRef>
+    <cs:spPr>
+      <a:ln w="9525" cap="flat" cmpd="sng" algn="ctr">
+        <a:solidFill>
+          <a:schemeClr val="tx1">
+            <a:lumMod val="35000"/>
+            <a:lumOff val="65000"/>
+          </a:schemeClr>
+        </a:solidFill>
+        <a:round/>
+      </a:ln>
+    </cs:spPr>
+  </cs:dropLine>
+  <cs:errorBar>
+    <cs:lnRef idx="0"/>
+    <cs:fillRef idx="0"/>
+    <cs:effectRef idx="0"/>
+    <cs:fontRef idx="minor">
+      <a:schemeClr val="tx1"/>
+    </cs:fontRef>
+    <cs:spPr>
+      <a:ln w="9525" cap="flat" cmpd="sng" algn="ctr">
+        <a:solidFill>
+          <a:schemeClr val="tx1">
+            <a:lumMod val="65000"/>
+            <a:lumOff val="35000"/>
+          </a:schemeClr>
+        </a:solidFill>
+        <a:round/>
+      </a:ln>
+    </cs:spPr>
+  </cs:errorBar>
+  <cs:floor>
+    <cs:lnRef idx="0"/>
+    <cs:fillRef idx="0"/>
+    <cs:effectRef idx="0"/>
+    <cs:fontRef idx="minor">
+      <a:schemeClr val="tx1"/>
+    </cs:fontRef>
+    <cs:spPr>
+      <a:noFill/>
+      <a:ln>
+        <a:noFill/>
+      </a:ln>
+    </cs:spPr>
+  </cs:floor>
+  <cs:gridlineMajor>
+    <cs:lnRef idx="0"/>
+    <cs:fillRef idx="0"/>
+    <cs:effectRef idx="0"/>
+    <cs:fontRef idx="minor">
+      <a:schemeClr val="tx1"/>
+    </cs:fontRef>
+    <cs:spPr>
+      <a:ln w="9525" cap="flat" cmpd="sng" algn="ctr">
+        <a:solidFill>
+          <a:schemeClr val="tx1">
+            <a:lumMod val="15000"/>
+            <a:lumOff val="85000"/>
+          </a:schemeClr>
+        </a:solidFill>
+        <a:round/>
+      </a:ln>
+    </cs:spPr>
+  </cs:gridlineMajor>
+  <cs:gridlineMinor>
+    <cs:lnRef idx="0"/>
+    <cs:fillRef idx="0"/>
+    <cs:effectRef idx="0"/>
+    <cs:fontRef idx="minor">
+      <a:schemeClr val="tx1"/>
+    </cs:fontRef>
+    <cs:spPr>
+      <a:ln w="9525" cap="flat" cmpd="sng" algn="ctr">
+        <a:solidFill>
+          <a:schemeClr val="tx1">
+            <a:lumMod val="5000"/>
+            <a:lumOff val="95000"/>
+          </a:schemeClr>
+        </a:solidFill>
+        <a:round/>
+      </a:ln>
+    </cs:spPr>
+  </cs:gridlineMinor>
+  <cs:hiLoLine>
+    <cs:lnRef idx="0"/>
+    <cs:fillRef idx="0"/>
+    <cs:effectRef idx="0"/>
+    <cs:fontRef idx="minor">
+      <a:schemeClr val="tx1"/>
+    </cs:fontRef>
+    <cs:spPr>
+      <a:ln w="9525" cap="flat" cmpd="sng" algn="ctr">
+        <a:solidFill>
+          <a:schemeClr val="tx1">
+            <a:lumMod val="75000"/>
+            <a:lumOff val="25000"/>
+          </a:schemeClr>
+        </a:solidFill>
+        <a:round/>
+      </a:ln>
+    </cs:spPr>
+  </cs:hiLoLine>
+  <cs:leaderLine>
+    <cs:lnRef idx="0"/>
+    <cs:fillRef idx="0"/>
+    <cs:effectRef idx="0"/>
+    <cs:fontRef idx="minor">
+      <a:schemeClr val="tx1"/>
+    </cs:fontRef>
+    <cs:spPr>
+      <a:ln w="9525" cap="flat" cmpd="sng" algn="ctr">
+        <a:solidFill>
+          <a:schemeClr val="tx1">
+            <a:lumMod val="35000"/>
+            <a:lumOff val="65000"/>
+          </a:schemeClr>
+        </a:solidFill>
+        <a:round/>
+      </a:ln>
+    </cs:spPr>
+  </cs:leaderLine>
+  <cs:legend>
+    <cs:lnRef idx="0"/>
+    <cs:fillRef idx="0"/>
+    <cs:effectRef idx="0"/>
+    <cs:fontRef idx="minor">
+      <a:schemeClr val="tx1">
+        <a:lumMod val="65000"/>
+        <a:lumOff val="35000"/>
+      </a:schemeClr>
+    </cs:fontRef>
+    <cs:defRPr sz="900" kern="1200"/>
+  </cs:legend>
+  <cs:plotArea mods="allowNoFillOverride allowNoLineOverride">
+    <cs:lnRef idx="0"/>
+    <cs:fillRef idx="0"/>
+    <cs:effectRef idx="0"/>
+    <cs:fontRef idx="minor">
+      <a:schemeClr val="tx1"/>
+    </cs:fontRef>
+  </cs:plotArea>
+  <cs:plotArea3D mods="allowNoFillOverride allowNoLineOverride">
+    <cs:lnRef idx="0"/>
+    <cs:fillRef idx="0"/>
+    <cs:effectRef idx="0"/>
+    <cs:fontRef idx="minor">
+      <a:schemeClr val="tx1"/>
+    </cs:fontRef>
+  </cs:plotArea3D>
+  <cs:seriesAxis>
+    <cs:lnRef idx="0"/>
+    <cs:fillRef idx="0"/>
+    <cs:effectRef idx="0"/>
+    <cs:fontRef idx="minor">
+      <a:schemeClr val="tx1">
+        <a:lumMod val="65000"/>
+        <a:lumOff val="35000"/>
+      </a:schemeClr>
+    </cs:fontRef>
+    <cs:defRPr sz="900" kern="1200"/>
+  </cs:seriesAxis>
+  <cs:seriesLine>
+    <cs:lnRef idx="0"/>
+    <cs:fillRef idx="0"/>
+    <cs:effectRef idx="0"/>
+    <cs:fontRef idx="minor">
+      <a:schemeClr val="tx1"/>
+    </cs:fontRef>
+    <cs:spPr>
+      <a:ln w="9525" cap="flat" cmpd="sng" algn="ctr">
+        <a:solidFill>
+          <a:schemeClr val="tx1">
+            <a:lumMod val="35000"/>
+            <a:lumOff val="65000"/>
+          </a:schemeClr>
+        </a:solidFill>
+        <a:round/>
+      </a:ln>
+    </cs:spPr>
+  </cs:seriesLine>
+  <cs:title>
+    <cs:lnRef idx="0"/>
+    <cs:fillRef idx="0"/>
+    <cs:effectRef idx="0"/>
+    <cs:fontRef idx="minor">
+      <a:schemeClr val="tx1">
+        <a:lumMod val="65000"/>
+        <a:lumOff val="35000"/>
+      </a:schemeClr>
+    </cs:fontRef>
+    <cs:defRPr sz="1400" b="0" kern="1200" spc="0" baseline="0"/>
+  </cs:title>
+  <cs:trendline>
+    <cs:lnRef idx="0">
+      <cs:styleClr val="auto"/>
+    </cs:lnRef>
+    <cs:fillRef idx="0"/>
+    <cs:effectRef idx="0"/>
+    <cs:fontRef idx="minor">
+      <a:schemeClr val="tx1"/>
+    </cs:fontRef>
+    <cs:spPr>
+      <a:ln w="19050" cap="rnd">
+        <a:solidFill>
+          <a:schemeClr val="phClr"/>
+        </a:solidFill>
+        <a:prstDash val="sysDot"/>
+      </a:ln>
+    </cs:spPr>
+  </cs:trendline>
+  <cs:trendlineLabel>
+    <cs:lnRef idx="0"/>
+    <cs:fillRef idx="0"/>
+    <cs:effectRef idx="0"/>
+    <cs:fontRef idx="minor">
+      <a:schemeClr val="tx1">
+        <a:lumMod val="65000"/>
+        <a:lumOff val="35000"/>
+      </a:schemeClr>
+    </cs:fontRef>
+    <cs:defRPr sz="900" kern="1200"/>
+  </cs:trendlineLabel>
+  <cs:upBar>
+    <cs:lnRef idx="0"/>
+    <cs:fillRef idx="0"/>
+    <cs:effectRef idx="0"/>
+    <cs:fontRef idx="minor">
+      <a:schemeClr val="dk1"/>
+    </cs:fontRef>
+    <cs:spPr>
+      <a:solidFill>
+        <a:schemeClr val="lt1"/>
+      </a:solidFill>
+      <a:ln w="9525">
+        <a:solidFill>
+          <a:schemeClr val="tx1">
+            <a:lumMod val="15000"/>
+            <a:lumOff val="85000"/>
+          </a:schemeClr>
+        </a:solidFill>
+      </a:ln>
+    </cs:spPr>
+  </cs:upBar>
+  <cs:valueAxis>
+    <cs:lnRef idx="0"/>
+    <cs:fillRef idx="0"/>
+    <cs:effectRef idx="0"/>
+    <cs:fontRef idx="minor">
+      <a:schemeClr val="tx1">
+        <a:lumMod val="65000"/>
+        <a:lumOff val="35000"/>
+      </a:schemeClr>
+    </cs:fontRef>
+    <cs:defRPr sz="900" kern="1200"/>
+  </cs:valueAxis>
+  <cs:wall>
+    <cs:lnRef idx="0"/>
+    <cs:fillRef idx="0"/>
+    <cs:effectRef idx="0"/>
+    <cs:fontRef idx="minor">
+      <a:schemeClr val="tx1"/>
+    </cs:fontRef>
+    <cs:spPr>
+      <a:noFill/>
+      <a:ln>
+        <a:noFill/>
+      </a:ln>
+    </cs:spPr>
+  </cs:wall>
+</cs:chartStyle>
+</file>
+
+<file path=word/charts/style4.xml><?xml version="1.0" encoding="utf-8"?>
+<cs:chartStyle xmlns:cs="http://schemas.microsoft.com/office/drawing/2012/chartStyle" xmlns:a="http://schemas.openxmlformats.org/drawingml/2006/main" id="227">
+  <cs:axisTitle>
+    <cs:lnRef idx="0"/>
+    <cs:fillRef idx="0"/>
+    <cs:effectRef idx="0"/>
+    <cs:fontRef idx="minor">
+      <a:schemeClr val="tx1">
+        <a:lumMod val="65000"/>
+        <a:lumOff val="35000"/>
+      </a:schemeClr>
+    </cs:fontRef>
+    <cs:defRPr sz="1000" kern="1200"/>
+  </cs:axisTitle>
+  <cs:categoryAxis>
+    <cs:lnRef idx="0"/>
+    <cs:fillRef idx="0"/>
+    <cs:effectRef idx="0"/>
+    <cs:fontRef idx="minor">
+      <a:schemeClr val="tx1">
+        <a:lumMod val="65000"/>
+        <a:lumOff val="35000"/>
+      </a:schemeClr>
+    </cs:fontRef>
+    <cs:spPr>
+      <a:ln w="9525" cap="flat" cmpd="sng" algn="ctr">
+        <a:solidFill>
+          <a:schemeClr val="tx1">
+            <a:lumMod val="15000"/>
+            <a:lumOff val="85000"/>
+          </a:schemeClr>
+        </a:solidFill>
+        <a:round/>
+      </a:ln>
+    </cs:spPr>
+    <cs:defRPr sz="900" kern="1200"/>
+  </cs:categoryAxis>
+  <cs:chartArea mods="allowNoFillOverride allowNoLineOverride">
+    <cs:lnRef idx="0"/>
+    <cs:fillRef idx="0"/>
+    <cs:effectRef idx="0"/>
+    <cs:fontRef idx="minor">
+      <a:schemeClr val="tx1"/>
+    </cs:fontRef>
+    <cs:spPr>
+      <a:solidFill>
+        <a:schemeClr val="bg1"/>
+      </a:solidFill>
+      <a:ln w="9525" cap="flat" cmpd="sng" algn="ctr">
+        <a:solidFill>
+          <a:schemeClr val="tx1">
+            <a:lumMod val="15000"/>
+            <a:lumOff val="85000"/>
+          </a:schemeClr>
+        </a:solidFill>
+        <a:round/>
+      </a:ln>
+    </cs:spPr>
+    <cs:defRPr sz="1000" kern="1200"/>
+  </cs:chartArea>
+  <cs:dataLabel>
+    <cs:lnRef idx="0"/>
+    <cs:fillRef idx="0"/>
+    <cs:effectRef idx="0"/>
+    <cs:fontRef idx="minor">
+      <a:schemeClr val="tx1">
+        <a:lumMod val="75000"/>
+        <a:lumOff val="25000"/>
+      </a:schemeClr>
+    </cs:fontRef>
+    <cs:defRPr sz="900" kern="1200"/>
+  </cs:dataLabel>
+  <cs:dataLabelCallout>
+    <cs:lnRef idx="0"/>
+    <cs:fillRef idx="0"/>
+    <cs:effectRef idx="0"/>
+    <cs:fontRef idx="minor">
+      <a:schemeClr val="dk1">
+        <a:lumMod val="65000"/>
+        <a:lumOff val="35000"/>
+      </a:schemeClr>
+    </cs:fontRef>
+    <cs:spPr>
+      <a:solidFill>
+        <a:schemeClr val="lt1"/>
+      </a:solidFill>
+      <a:ln>
+        <a:solidFill>
+          <a:schemeClr val="dk1">
+            <a:lumMod val="25000"/>
+            <a:lumOff val="75000"/>
+          </a:schemeClr>
+        </a:solidFill>
+      </a:ln>
+    </cs:spPr>
+    <cs:defRPr sz="900" kern="1200"/>
+    <cs:bodyPr rot="0" spcFirstLastPara="1" vertOverflow="clip" horzOverflow="clip" vert="horz" wrap="square" lIns="36576" tIns="18288" rIns="36576" bIns="18288" anchor="ctr" anchorCtr="1">
+      <a:spAutoFit/>
+    </cs:bodyPr>
+  </cs:dataLabelCallout>
+  <cs:dataPoint>
+    <cs:lnRef idx="0"/>
+    <cs:fillRef idx="1">
+      <cs:styleClr val="auto"/>
+    </cs:fillRef>
+    <cs:effectRef idx="0"/>
+    <cs:fontRef idx="minor">
+      <a:schemeClr val="tx1"/>
+    </cs:fontRef>
+    <cs:spPr>
+      <a:solidFill>
+        <a:schemeClr val="phClr"/>
+      </a:solidFill>
+    </cs:spPr>
+  </cs:dataPoint>
+  <cs:dataPoint3D>
+    <cs:lnRef idx="0"/>
+    <cs:fillRef idx="1">
+      <cs:styleClr val="auto"/>
+    </cs:fillRef>
+    <cs:effectRef idx="0"/>
+    <cs:fontRef idx="minor">
+      <a:schemeClr val="tx1"/>
+    </cs:fontRef>
+    <cs:spPr>
+      <a:solidFill>
+        <a:schemeClr val="phClr"/>
+      </a:solidFill>
+    </cs:spPr>
+  </cs:dataPoint3D>
+  <cs:dataPointLine>
+    <cs:lnRef idx="0">
+      <cs:styleClr val="auto"/>
+    </cs:lnRef>
+    <cs:fillRef idx="1"/>
+    <cs:effectRef idx="0"/>
+    <cs:fontRef idx="minor">
+      <a:schemeClr val="tx1"/>
+    </cs:fontRef>
+    <cs:spPr>
+      <a:ln w="28575" cap="rnd">
+        <a:solidFill>
+          <a:schemeClr val="phClr"/>
+        </a:solidFill>
+        <a:round/>
+      </a:ln>
+    </cs:spPr>
+  </cs:dataPointLine>
+  <cs:dataPointMarker>
+    <cs:lnRef idx="0">
+      <cs:styleClr val="auto"/>
+    </cs:lnRef>
+    <cs:fillRef idx="1">
+      <cs:styleClr val="auto"/>
+    </cs:fillRef>
+    <cs:effectRef idx="0"/>
+    <cs:fontRef idx="minor">
+      <a:schemeClr val="tx1"/>
+    </cs:fontRef>
+    <cs:spPr>
+      <a:solidFill>
+        <a:schemeClr val="phClr"/>
+      </a:solidFill>
       <a:ln w="9525">
         <a:solidFill>
           <a:schemeClr val="phClr"/>

</xml_diff>